<commit_message>
commit2 - more information
</commit_message>
<xml_diff>
--- a/Report documents/daf16_OutlineProjectSpecification.docx
+++ b/Report documents/daf16_OutlineProjectSpecification.docx
@@ -222,7 +222,21 @@
               <w:rPr>
                 <w:rFonts w:ascii="Calibri" w:hAnsi="Calibri"/>
               </w:rPr>
-              <w:t xml:space="preserve"> (abc)</w:t>
+              <w:t xml:space="preserve"> (</w:t>
+            </w:r>
+            <w:proofErr w:type="spellStart"/>
+            <w:r>
+              <w:rPr>
+                <w:rFonts w:ascii="Calibri" w:hAnsi="Calibri"/>
+              </w:rPr>
+              <w:t>abc</w:t>
+            </w:r>
+            <w:proofErr w:type="spellEnd"/>
+            <w:r>
+              <w:rPr>
+                <w:rFonts w:ascii="Calibri" w:hAnsi="Calibri"/>
+              </w:rPr>
+              <w:t>)</w:t>
             </w:r>
           </w:p>
         </w:tc>
@@ -712,7 +726,23 @@
         <w:rPr>
           <w:rFonts w:ascii="Calibri" w:hAnsi="Calibri"/>
         </w:rPr>
-        <w:t xml:space="preserve">Genes can be ranked based on expression data from microarray experiments, whereby genes are, up-regulated, down-regulated or there is no change. Up-regulation means that there has been a fold-increase in expression, e.g. a two fold increase means that the gene doubles production, of for instance rNA. </w:t>
+        <w:t xml:space="preserve">Genes can be ranked based on expression data from microarray experiments, whereby genes are, up-regulated, down-regulated or there is no change. Up-regulation means that there has been a fold-increase in expression, e.g. a two fold increase means that the gene doubles production, of for instance </w:t>
+      </w:r>
+      <w:proofErr w:type="spellStart"/>
+      <w:proofErr w:type="gramStart"/>
+      <w:r>
+        <w:rPr>
+          <w:rFonts w:ascii="Calibri" w:hAnsi="Calibri"/>
+        </w:rPr>
+        <w:t>rNA</w:t>
+      </w:r>
+      <w:proofErr w:type="spellEnd"/>
+      <w:proofErr w:type="gramEnd"/>
+      <w:r>
+        <w:rPr>
+          <w:rFonts w:ascii="Calibri" w:hAnsi="Calibri"/>
+        </w:rPr>
+        <w:t xml:space="preserve">. </w:t>
       </w:r>
       <w:r>
         <w:rPr>
@@ -792,6 +822,7 @@
           <w:id w:val="-1255900620"/>
           <w:citation/>
         </w:sdtPr>
+        <w:sdtEndPr/>
         <w:sdtContent>
           <w:r>
             <w:rPr>
@@ -941,45 +972,52 @@
         </w:rPr>
         <w:t xml:space="preserve">Research into the original algorithm along with alternative algorithms. This will be expanded onto research into expansion of the algorithm along with alternative uses of the algorithm. </w:t>
       </w:r>
-    </w:p>
-    <w:p>
-      <w:pPr>
-        <w:rPr>
-          <w:rFonts w:ascii="Calibri" w:hAnsi="Calibri"/>
-        </w:rPr>
-      </w:pPr>
-    </w:p>
-    <w:p>
-      <w:pPr>
-        <w:rPr>
-          <w:rFonts w:ascii="Calibri" w:hAnsi="Calibri"/>
-        </w:rPr>
-      </w:pPr>
-      <w:r>
-        <w:rPr>
-          <w:rFonts w:ascii="Calibri" w:hAnsi="Calibri"/>
-        </w:rPr>
-        <w:t>Documentation and github</w:t>
-      </w:r>
-    </w:p>
-    <w:p>
-      <w:pPr>
-        <w:rPr>
-          <w:rFonts w:ascii="Calibri" w:hAnsi="Calibri"/>
-        </w:rPr>
-      </w:pPr>
-    </w:p>
-    <w:p>
-      <w:pPr>
-        <w:rPr>
-          <w:rFonts w:ascii="Calibri" w:hAnsi="Calibri"/>
-        </w:rPr>
-      </w:pPr>
-      <w:r>
-        <w:rPr>
-          <w:rFonts w:ascii="Calibri" w:hAnsi="Calibri"/>
-        </w:rPr>
-        <w:lastRenderedPageBreak/>
+      <w:r>
+        <w:rPr>
+          <w:rFonts w:ascii="Calibri" w:hAnsi="Calibri"/>
+        </w:rPr>
+        <w:t>For the algorithm to be used, input data in the form of gene expression levels as well as the gene network information in the form of an adjacency matrix will be required. Therefore data from datasets must be collected and manipulated into a usable format within the algorithm.</w:t>
+      </w:r>
+      <w:bookmarkStart w:id="0" w:name="_GoBack"/>
+      <w:bookmarkEnd w:id="0"/>
+    </w:p>
+    <w:p>
+      <w:pPr>
+        <w:rPr>
+          <w:rFonts w:ascii="Calibri" w:hAnsi="Calibri"/>
+        </w:rPr>
+      </w:pPr>
+    </w:p>
+    <w:p>
+      <w:pPr>
+        <w:rPr>
+          <w:rFonts w:ascii="Calibri" w:hAnsi="Calibri"/>
+        </w:rPr>
+      </w:pPr>
+      <w:r>
+        <w:rPr>
+          <w:rFonts w:ascii="Calibri" w:hAnsi="Calibri"/>
+        </w:rPr>
+        <w:t>Set up of documentation and development environments. All documentation and code will be pushed to a private GitHub repository in order to allow for version control as well as backups. The task will be performed using Python and as such the required programs have been installed ready for use.</w:t>
+      </w:r>
+    </w:p>
+    <w:p>
+      <w:pPr>
+        <w:rPr>
+          <w:rFonts w:ascii="Calibri" w:hAnsi="Calibri"/>
+        </w:rPr>
+      </w:pPr>
+    </w:p>
+    <w:p>
+      <w:pPr>
+        <w:rPr>
+          <w:rFonts w:ascii="Calibri" w:hAnsi="Calibri"/>
+        </w:rPr>
+      </w:pPr>
+      <w:r>
+        <w:rPr>
+          <w:rFonts w:ascii="Calibri" w:hAnsi="Calibri"/>
+        </w:rPr>
         <w:t xml:space="preserve">Implementation and then expansion of the original algorithm which combines the use of expression data with the GO network data to create a sophisticated ranking system. </w:t>
       </w:r>
     </w:p>
@@ -1000,27 +1038,107 @@
         <w:rPr>
           <w:rFonts w:ascii="Calibri" w:hAnsi="Calibri"/>
         </w:rPr>
-        <w:t>Project meating + journal</w:t>
-      </w:r>
-    </w:p>
-    <w:p>
-      <w:pPr>
-        <w:rPr>
-          <w:rFonts w:ascii="Calibri" w:hAnsi="Calibri"/>
-        </w:rPr>
-      </w:pPr>
-    </w:p>
-    <w:p>
-      <w:pPr>
-        <w:rPr>
-          <w:rFonts w:ascii="Calibri" w:hAnsi="Calibri"/>
-        </w:rPr>
-      </w:pPr>
-      <w:r>
-        <w:rPr>
-          <w:rFonts w:ascii="Calibri" w:hAnsi="Calibri"/>
-        </w:rPr>
-        <w:t>Mid term presentation + final demonstration</w:t>
+        <w:t>Project me</w:t>
+      </w:r>
+      <w:r>
+        <w:rPr>
+          <w:rFonts w:ascii="Calibri" w:hAnsi="Calibri"/>
+        </w:rPr>
+        <w:t>e</w:t>
+      </w:r>
+      <w:r>
+        <w:rPr>
+          <w:rFonts w:ascii="Calibri" w:hAnsi="Calibri"/>
+        </w:rPr>
+        <w:t>ting</w:t>
+      </w:r>
+      <w:r>
+        <w:rPr>
+          <w:rFonts w:ascii="Calibri" w:hAnsi="Calibri"/>
+        </w:rPr>
+        <w:t>s</w:t>
+      </w:r>
+      <w:r>
+        <w:rPr>
+          <w:rFonts w:ascii="Calibri" w:hAnsi="Calibri"/>
+        </w:rPr>
+        <w:t xml:space="preserve"> </w:t>
+      </w:r>
+      <w:r>
+        <w:rPr>
+          <w:rFonts w:ascii="Calibri" w:hAnsi="Calibri"/>
+        </w:rPr>
+        <w:t>and</w:t>
+      </w:r>
+      <w:r>
+        <w:rPr>
+          <w:rFonts w:ascii="Calibri" w:hAnsi="Calibri"/>
+        </w:rPr>
+        <w:t xml:space="preserve"> journal</w:t>
+      </w:r>
+      <w:r>
+        <w:rPr>
+          <w:rFonts w:ascii="Calibri" w:hAnsi="Calibri"/>
+        </w:rPr>
+        <w:t xml:space="preserve">. There will be weekly meeting with the supervisor of the project and a journal entry will be made each week. This will be used to guide future activity as well as record past activity and will also be pushed to </w:t>
+      </w:r>
+      <w:proofErr w:type="spellStart"/>
+      <w:r>
+        <w:rPr>
+          <w:rFonts w:ascii="Calibri" w:hAnsi="Calibri"/>
+        </w:rPr>
+        <w:t>github</w:t>
+      </w:r>
+      <w:proofErr w:type="spellEnd"/>
+      <w:r>
+        <w:rPr>
+          <w:rFonts w:ascii="Calibri" w:hAnsi="Calibri"/>
+        </w:rPr>
+        <w:t>.</w:t>
+      </w:r>
+    </w:p>
+    <w:p>
+      <w:pPr>
+        <w:rPr>
+          <w:rFonts w:ascii="Calibri" w:hAnsi="Calibri"/>
+        </w:rPr>
+      </w:pPr>
+    </w:p>
+    <w:p>
+      <w:pPr>
+        <w:rPr>
+          <w:rFonts w:ascii="Calibri" w:hAnsi="Calibri"/>
+        </w:rPr>
+      </w:pPr>
+      <w:r>
+        <w:rPr>
+          <w:rFonts w:ascii="Calibri" w:hAnsi="Calibri"/>
+        </w:rPr>
+        <w:t>Mid-term</w:t>
+      </w:r>
+      <w:r>
+        <w:rPr>
+          <w:rFonts w:ascii="Calibri" w:hAnsi="Calibri"/>
+        </w:rPr>
+        <w:t xml:space="preserve"> presentation </w:t>
+      </w:r>
+      <w:r>
+        <w:rPr>
+          <w:rFonts w:ascii="Calibri" w:hAnsi="Calibri"/>
+        </w:rPr>
+        <w:t>and</w:t>
+      </w:r>
+      <w:r>
+        <w:rPr>
+          <w:rFonts w:ascii="Calibri" w:hAnsi="Calibri"/>
+        </w:rPr>
+        <w:t xml:space="preserve"> final demonstration</w:t>
+      </w:r>
+      <w:r>
+        <w:rPr>
+          <w:rFonts w:ascii="Calibri" w:hAnsi="Calibri"/>
+        </w:rPr>
+        <w:t>. At the mid-term presentation it should be possible to demonstrate the algorithm along with proposed or in-progress extensions and re-use of the algorithm. These will then be shown in full at the final demonstration.</w:t>
       </w:r>
     </w:p>
     <w:p>
@@ -1050,6 +1168,132 @@
           <w:rFonts w:ascii="Calibri" w:hAnsi="Calibri"/>
         </w:rPr>
       </w:pPr>
+    </w:p>
+    <w:p>
+      <w:pPr>
+        <w:rPr>
+          <w:rFonts w:ascii="Calibri" w:hAnsi="Calibri"/>
+        </w:rPr>
+      </w:pPr>
+      <w:r>
+        <w:rPr>
+          <w:rFonts w:ascii="Calibri" w:hAnsi="Calibri"/>
+        </w:rPr>
+        <w:t>Final algorithm(s) with extension and re-use. The python code used for the algorithm, any modification and re-use of the algorithm along with all input data and output results will be shown.</w:t>
+      </w:r>
+    </w:p>
+    <w:p>
+      <w:pPr>
+        <w:rPr>
+          <w:rFonts w:ascii="Calibri" w:hAnsi="Calibri"/>
+        </w:rPr>
+      </w:pPr>
+    </w:p>
+    <w:p>
+      <w:pPr>
+        <w:rPr>
+          <w:rFonts w:ascii="Calibri" w:hAnsi="Calibri"/>
+        </w:rPr>
+      </w:pPr>
+      <w:r>
+        <w:rPr>
+          <w:rFonts w:ascii="Calibri" w:hAnsi="Calibri"/>
+        </w:rPr>
+        <w:t>Mid-term demonstration notes. Notes made from the mid-term demonstration on what was available to be shown and covered and what would be needed for the final demonstration.</w:t>
+      </w:r>
+    </w:p>
+    <w:p>
+      <w:pPr>
+        <w:rPr>
+          <w:rFonts w:ascii="Calibri" w:hAnsi="Calibri"/>
+        </w:rPr>
+      </w:pPr>
+    </w:p>
+    <w:p>
+      <w:pPr>
+        <w:rPr>
+          <w:rFonts w:ascii="Calibri" w:hAnsi="Calibri"/>
+        </w:rPr>
+      </w:pPr>
+      <w:r>
+        <w:rPr>
+          <w:rFonts w:ascii="Calibri" w:hAnsi="Calibri"/>
+        </w:rPr>
+        <w:t xml:space="preserve">Design and plan documentation. This will detail how the algorithm works, how it was implemented and what tools were used to do this. </w:t>
+      </w:r>
+    </w:p>
+    <w:p>
+      <w:pPr>
+        <w:rPr>
+          <w:rFonts w:ascii="Calibri" w:hAnsi="Calibri"/>
+        </w:rPr>
+      </w:pPr>
+    </w:p>
+    <w:p>
+      <w:pPr>
+        <w:rPr>
+          <w:rFonts w:ascii="Calibri" w:hAnsi="Calibri"/>
+        </w:rPr>
+      </w:pPr>
+      <w:r>
+        <w:rPr>
+          <w:rFonts w:ascii="Calibri" w:hAnsi="Calibri"/>
+        </w:rPr>
+        <w:t>Final report. This report will cover the entire project outlining what was done, the importance or use of the work along with appendices and discussion about 3</w:t>
+      </w:r>
+      <w:r>
+        <w:rPr>
+          <w:rFonts w:ascii="Calibri" w:hAnsi="Calibri"/>
+          <w:vertAlign w:val="superscript"/>
+        </w:rPr>
+        <w:t>rd</w:t>
+      </w:r>
+      <w:r>
+        <w:rPr>
+          <w:rFonts w:ascii="Calibri" w:hAnsi="Calibri"/>
+        </w:rPr>
+        <w:t xml:space="preserve"> party tools </w:t>
+      </w:r>
+      <w:proofErr w:type="gramStart"/>
+      <w:r>
+        <w:rPr>
+          <w:rFonts w:ascii="Calibri" w:hAnsi="Calibri"/>
+        </w:rPr>
+        <w:t>used</w:t>
+      </w:r>
+      <w:proofErr w:type="gramEnd"/>
+      <w:r>
+        <w:rPr>
+          <w:rFonts w:ascii="Calibri" w:hAnsi="Calibri"/>
+        </w:rPr>
+        <w:t xml:space="preserve"> for the project, namely for the original algorithm.</w:t>
+      </w:r>
+    </w:p>
+    <w:p>
+      <w:pPr>
+        <w:rPr>
+          <w:rFonts w:ascii="Calibri" w:hAnsi="Calibri"/>
+        </w:rPr>
+      </w:pPr>
+    </w:p>
+    <w:p>
+      <w:pPr>
+        <w:rPr>
+          <w:rFonts w:ascii="Calibri" w:hAnsi="Calibri"/>
+        </w:rPr>
+      </w:pPr>
+      <w:r>
+        <w:rPr>
+          <w:rFonts w:ascii="Calibri" w:hAnsi="Calibri"/>
+        </w:rPr>
+        <w:t xml:space="preserve">Final demonstration. </w:t>
+      </w:r>
+      <w:r>
+        <w:rPr>
+          <w:rFonts w:ascii="Calibri" w:hAnsi="Calibri"/>
+        </w:rPr>
+        <w:t xml:space="preserve">A demonstration of how the algorithm works along with the use and importance of the algorithms. </w:t>
+      </w:r>
     </w:p>
     <w:p>
       <w:pPr>
@@ -1083,21 +1327,20 @@
     </w:p>
     <w:sdt>
       <w:sdtPr>
+        <w:rPr>
+          <w:rFonts w:asciiTheme="minorHAnsi" w:eastAsiaTheme="minorEastAsia" w:hAnsiTheme="minorHAnsi" w:cstheme="minorBidi"/>
+          <w:b w:val="0"/>
+          <w:bCs w:val="0"/>
+          <w:sz w:val="22"/>
+          <w:szCs w:val="24"/>
+        </w:rPr>
         <w:id w:val="-1795904263"/>
         <w:docPartObj>
           <w:docPartGallery w:val="Bibliographies"/>
           <w:docPartUnique/>
         </w:docPartObj>
       </w:sdtPr>
-      <w:sdtEndPr>
-        <w:rPr>
-          <w:rFonts w:asciiTheme="minorHAnsi" w:eastAsiaTheme="minorEastAsia" w:hAnsiTheme="minorHAnsi" w:cstheme="minorBidi"/>
-          <w:b w:val="0"/>
-          <w:bCs w:val="0"/>
-          <w:sz w:val="22"/>
-          <w:szCs w:val="24"/>
-        </w:rPr>
-      </w:sdtEndPr>
+      <w:sdtEndPr/>
       <w:sdtContent>
         <w:p>
           <w:pPr>
@@ -1112,6 +1355,7 @@
             <w:id w:val="111145805"/>
             <w:bibliography/>
           </w:sdtPr>
+          <w:sdtEndPr/>
           <w:sdtContent>
             <w:p>
               <w:pPr>
@@ -1236,8 +1480,6 @@
                 <w:t>This paper fully works through how the GeneRank algorithm works, with the algorithm, explanations of expression data and GO data as well a synthetic networks used to prove their algorithm. Shows proof of concept, with it being used on a yeast expreiment and improving previous ranking techniques.</w:t>
               </w:r>
             </w:p>
-            <w:bookmarkStart w:id="0" w:name="_GoBack" w:displacedByCustomXml="next"/>
-            <w:bookmarkEnd w:id="0" w:displacedByCustomXml="next"/>
           </w:sdtContent>
         </w:sdt>
       </w:sdtContent>
@@ -2796,7 +3038,7 @@
 </file>
 
 <file path=customXml/itemProps1.xml><?xml version="1.0" encoding="utf-8"?>
-<ds:datastoreItem xmlns:ds="http://schemas.openxmlformats.org/officeDocument/2006/customXml" ds:itemID="{6E0976DC-C572-41BD-A8AF-4CEDCDE770E3}">
+<ds:datastoreItem xmlns:ds="http://schemas.openxmlformats.org/officeDocument/2006/customXml" ds:itemID="{3F0C172A-4A86-4733-9E67-89010ABF5252}">
   <ds:schemaRefs>
     <ds:schemaRef ds:uri="http://schemas.openxmlformats.org/officeDocument/2006/bibliography"/>
   </ds:schemaRefs>

</xml_diff>